<commit_message>
Update Laporan Case Taxi
</commit_message>
<xml_diff>
--- a/MySQL/Case Taxi Online/LAPORAN CASE TAXI ONLINE.docx
+++ b/MySQL/Case Taxi Online/LAPORAN CASE TAXI ONLINE.docx
@@ -295,7 +295,7 @@
         </w:rPr>
         <w:lastRenderedPageBreak/>
         <w:drawing>
-          <wp:anchor distT="0" distB="0" distL="114300" distR="114300" simplePos="0" relativeHeight="251662336" behindDoc="0" locked="0" layoutInCell="1" allowOverlap="1" wp14:anchorId="74AE1747" wp14:editId="03DA85EC">
+          <wp:anchor distT="0" distB="0" distL="114300" distR="114300" simplePos="0" relativeHeight="251662336" behindDoc="0" locked="0" layoutInCell="1" allowOverlap="1" wp14:anchorId="0BC01128" wp14:editId="6A4F5277">
             <wp:simplePos x="1371600" y="914400"/>
             <wp:positionH relativeFrom="margin">
               <wp:align>center</wp:align>
@@ -306,7 +306,7 @@
             <wp:extent cx="5943600" cy="7931150"/>
             <wp:effectExtent l="0" t="0" r="0" b="0"/>
             <wp:wrapSquare wrapText="bothSides"/>
-            <wp:docPr id="595956786" name="Gambar 1" descr="Sebuah gambar berisi teks, diagram, Paralel, Rencana&#10;&#10;Konten yang dihasilkan AI mungkin salah."/>
+            <wp:docPr id="2101727197" name="Gambar 1" descr="Sebuah gambar berisi teks, diagram, Paralel, struk&#10;&#10;Konten yang dihasilkan AI mungkin salah."/>
             <wp:cNvGraphicFramePr>
               <a:graphicFrameLocks xmlns:a="http://schemas.openxmlformats.org/drawingml/2006/main" noChangeAspect="1"/>
             </wp:cNvGraphicFramePr>
@@ -314,7 +314,7 @@
               <a:graphicData uri="http://schemas.openxmlformats.org/drawingml/2006/picture">
                 <pic:pic xmlns:pic="http://schemas.openxmlformats.org/drawingml/2006/picture">
                   <pic:nvPicPr>
-                    <pic:cNvPr id="595956786" name="Gambar 1" descr="Sebuah gambar berisi teks, diagram, Paralel, Rencana&#10;&#10;Konten yang dihasilkan AI mungkin salah."/>
+                    <pic:cNvPr id="2101727197" name="Gambar 1" descr="Sebuah gambar berisi teks, diagram, Paralel, struk&#10;&#10;Konten yang dihasilkan AI mungkin salah."/>
                     <pic:cNvPicPr>
                       <a:picLocks noChangeAspect="1" noChangeArrowheads="1"/>
                     </pic:cNvPicPr>
@@ -412,26 +412,18 @@
           <w:noProof/>
         </w:rPr>
         <w:drawing>
-          <wp:anchor distT="0" distB="0" distL="114300" distR="114300" simplePos="0" relativeHeight="251661312" behindDoc="1" locked="0" layoutInCell="1" allowOverlap="1" wp14:anchorId="0E4D5089" wp14:editId="5F378F5B">
+          <wp:anchor distT="0" distB="0" distL="114300" distR="114300" simplePos="0" relativeHeight="251663360" behindDoc="0" locked="0" layoutInCell="1" allowOverlap="1" wp14:anchorId="54FAF78B" wp14:editId="728BD266">
             <wp:simplePos x="0" y="0"/>
             <wp:positionH relativeFrom="column">
-              <wp:posOffset>167640</wp:posOffset>
+              <wp:posOffset>121920</wp:posOffset>
             </wp:positionH>
             <wp:positionV relativeFrom="paragraph">
-              <wp:posOffset>213360</wp:posOffset>
+              <wp:posOffset>214630</wp:posOffset>
             </wp:positionV>
-            <wp:extent cx="5943600" cy="4289425"/>
+            <wp:extent cx="5943600" cy="4441825"/>
             <wp:effectExtent l="0" t="0" r="0" b="0"/>
-            <wp:wrapTight wrapText="bothSides">
-              <wp:wrapPolygon edited="0">
-                <wp:start x="0" y="0"/>
-                <wp:lineTo x="0" y="21488"/>
-                <wp:lineTo x="21531" y="21488"/>
-                <wp:lineTo x="21531" y="0"/>
-                <wp:lineTo x="0" y="0"/>
-              </wp:wrapPolygon>
-            </wp:wrapTight>
-            <wp:docPr id="251339908" name="Gambar 6" descr="Sebuah gambar berisi teks, cuplikan layar, diagram, Paralel&#10;&#10;Konten yang dihasilkan AI mungkin salah."/>
+            <wp:wrapSquare wrapText="bothSides"/>
+            <wp:docPr id="2116435966" name="Gambar 2" descr="Sebuah gambar berisi teks, cuplikan layar, diagram, Paralel&#10;&#10;Konten yang dihasilkan AI mungkin salah."/>
             <wp:cNvGraphicFramePr>
               <a:graphicFrameLocks xmlns:a="http://schemas.openxmlformats.org/drawingml/2006/main" noChangeAspect="1"/>
             </wp:cNvGraphicFramePr>
@@ -439,7 +431,7 @@
               <a:graphicData uri="http://schemas.openxmlformats.org/drawingml/2006/picture">
                 <pic:pic xmlns:pic="http://schemas.openxmlformats.org/drawingml/2006/picture">
                   <pic:nvPicPr>
-                    <pic:cNvPr id="251339908" name="Gambar 6" descr="Sebuah gambar berisi teks, cuplikan layar, diagram, Paralel&#10;&#10;Konten yang dihasilkan AI mungkin salah."/>
+                    <pic:cNvPr id="2116435966" name="Gambar 2" descr="Sebuah gambar berisi teks, cuplikan layar, diagram, Paralel&#10;&#10;Konten yang dihasilkan AI mungkin salah."/>
                     <pic:cNvPicPr>
                       <a:picLocks noChangeAspect="1" noChangeArrowheads="1"/>
                     </pic:cNvPicPr>
@@ -460,7 +452,7 @@
                   <pic:spPr bwMode="auto">
                     <a:xfrm>
                       <a:off x="0" y="0"/>
-                      <a:ext cx="5943600" cy="4289425"/>
+                      <a:ext cx="5943600" cy="4441825"/>
                     </a:xfrm>
                     <a:prstGeom prst="rect">
                       <a:avLst/>
@@ -545,10 +537,10 @@
         </w:rPr>
         <w:lastRenderedPageBreak/>
         <w:drawing>
-          <wp:inline distT="0" distB="0" distL="0" distR="0" wp14:anchorId="3C22A363" wp14:editId="09111691">
-            <wp:extent cx="5943600" cy="6413500"/>
-            <wp:effectExtent l="0" t="0" r="0" b="6350"/>
-            <wp:docPr id="1857790753" name="Gambar 2" descr="Sebuah gambar berisi teks, cuplikan layar, Font, Paralel&#10;&#10;Konten yang dihasilkan AI mungkin salah."/>
+          <wp:inline distT="0" distB="0" distL="0" distR="0" wp14:anchorId="15B79735" wp14:editId="09A596CD">
+            <wp:extent cx="5943600" cy="6772275"/>
+            <wp:effectExtent l="0" t="0" r="0" b="9525"/>
+            <wp:docPr id="296924574" name="Gambar 3" descr="Sebuah gambar berisi teks, cuplikan layar, Font, Paralel&#10;&#10;Konten yang dihasilkan AI mungkin salah."/>
             <wp:cNvGraphicFramePr>
               <a:graphicFrameLocks xmlns:a="http://schemas.openxmlformats.org/drawingml/2006/main" noChangeAspect="1"/>
             </wp:cNvGraphicFramePr>
@@ -556,7 +548,7 @@
               <a:graphicData uri="http://schemas.openxmlformats.org/drawingml/2006/picture">
                 <pic:pic xmlns:pic="http://schemas.openxmlformats.org/drawingml/2006/picture">
                   <pic:nvPicPr>
-                    <pic:cNvPr id="1857790753" name="Gambar 2" descr="Sebuah gambar berisi teks, cuplikan layar, Font, Paralel&#10;&#10;Konten yang dihasilkan AI mungkin salah."/>
+                    <pic:cNvPr id="296924574" name="Gambar 3" descr="Sebuah gambar berisi teks, cuplikan layar, Font, Paralel&#10;&#10;Konten yang dihasilkan AI mungkin salah."/>
                     <pic:cNvPicPr>
                       <a:picLocks noChangeAspect="1" noChangeArrowheads="1"/>
                     </pic:cNvPicPr>
@@ -577,7 +569,7 @@
                   <pic:spPr bwMode="auto">
                     <a:xfrm>
                       <a:off x="0" y="0"/>
-                      <a:ext cx="5943600" cy="6413500"/>
+                      <a:ext cx="5943600" cy="6772275"/>
                     </a:xfrm>
                     <a:prstGeom prst="rect">
                       <a:avLst/>

</xml_diff>